<commit_message>
on account payment done
</commit_message>
<xml_diff>
--- a/files/po_template.docx
+++ b/files/po_template.docx
@@ -5,6 +5,7 @@
     <w:p>
       <w:pPr>
         <w:rPr>
+          <w:noProof/>
           <w:sz w:val="24"/>
           <w:szCs w:val="24"/>
         </w:rPr>
@@ -146,8 +147,8 @@
           <w:szCs w:val="24"/>
         </w:rPr>
         <w:drawing>
-          <wp:inline distT="0" distB="0" distL="0" distR="0" wp14:anchorId="47F7E927" wp14:editId="42150990">
-            <wp:extent cx="1771629" cy="784860"/>
+          <wp:inline distT="0" distB="0" distL="0" distR="0" wp14:anchorId="47F7E927" wp14:editId="13D2B601">
+            <wp:extent cx="1771014" cy="571500"/>
             <wp:effectExtent l="0" t="0" r="0" b="0"/>
             <wp:docPr id="1" name="Picture 1"/>
             <wp:cNvGraphicFramePr>
@@ -162,13 +163,13 @@
                   </pic:nvPicPr>
                   <pic:blipFill rotWithShape="1">
                     <a:blip r:embed="rId4"/>
-                    <a:srcRect t="17992" b="27483"/>
+                    <a:srcRect t="23288" b="36996"/>
                     <a:stretch/>
                   </pic:blipFill>
                   <pic:spPr bwMode="auto">
                     <a:xfrm>
                       <a:off x="0" y="0"/>
-                      <a:ext cx="1772529" cy="785259"/>
+                      <a:ext cx="1772529" cy="571989"/>
                     </a:xfrm>
                     <a:prstGeom prst="rect">
                       <a:avLst/>
@@ -192,16 +193,6 @@
     <w:p>
       <w:pPr>
         <w:rPr>
-          <w:rFonts w:eastAsia="Yu Mincho"/>
-          <w:sz w:val="24"/>
-          <w:szCs w:val="24"/>
-          <w:lang w:eastAsia="ja-JP"/>
-        </w:rPr>
-      </w:pPr>
-    </w:p>
-    <w:p>
-      <w:pPr>
-        <w:rPr>
           <w:b/>
           <w:bCs/>
           <w:sz w:val="24"/>
@@ -219,16 +210,16 @@
         <mc:AlternateContent>
           <mc:Choice Requires="wps">
             <w:drawing>
-              <wp:anchor distT="0" distB="0" distL="114300" distR="114300" simplePos="0" relativeHeight="251665408" behindDoc="0" locked="0" layoutInCell="1" allowOverlap="1" wp14:anchorId="4A716B54" wp14:editId="0F275BCA">
+              <wp:anchor distT="0" distB="0" distL="114300" distR="114300" simplePos="0" relativeHeight="251665408" behindDoc="0" locked="0" layoutInCell="1" allowOverlap="1" wp14:anchorId="4A716B54" wp14:editId="2AAEAF89">
                 <wp:simplePos x="0" y="0"/>
                 <wp:positionH relativeFrom="column">
-                  <wp:posOffset>3714750</wp:posOffset>
+                  <wp:posOffset>3718560</wp:posOffset>
                 </wp:positionH>
                 <wp:positionV relativeFrom="paragraph">
-                  <wp:posOffset>5080</wp:posOffset>
+                  <wp:posOffset>5715</wp:posOffset>
                 </wp:positionV>
-                <wp:extent cx="2390775" cy="1473200"/>
-                <wp:effectExtent l="0" t="0" r="28575" b="12700"/>
+                <wp:extent cx="2390775" cy="1074420"/>
+                <wp:effectExtent l="0" t="0" r="28575" b="11430"/>
                 <wp:wrapNone/>
                 <wp:docPr id="5" name="Text Box 5"/>
                 <wp:cNvGraphicFramePr/>
@@ -239,7 +230,7 @@
                       <wps:spPr>
                         <a:xfrm>
                           <a:off x="0" y="0"/>
-                          <a:ext cx="2390775" cy="1473200"/>
+                          <a:ext cx="2390775" cy="1074420"/>
                         </a:xfrm>
                         <a:prstGeom prst="rect">
                           <a:avLst/>
@@ -281,13 +272,15 @@
                             <w:r>
                               <w:tab/>
                             </w:r>
-                          </w:p>
-                          <w:p>
+                            <w:r>
+                              <w:br/>
+                            </w:r>
                             <w:r>
                               <w:t>#7 Kamuning Road, Quezon City 1103</w:t>
                             </w:r>
-                          </w:p>
-                          <w:p>
+                            <w:r>
+                              <w:br/>
+                            </w:r>
                             <w:r>
                               <w:t>(02) 8927 3735</w:t>
                             </w:r>
@@ -307,12 +300,19 @@
                 <wp14:sizeRelH relativeFrom="margin">
                   <wp14:pctWidth>0</wp14:pctWidth>
                 </wp14:sizeRelH>
+                <wp14:sizeRelV relativeFrom="margin">
+                  <wp14:pctHeight>0</wp14:pctHeight>
+                </wp14:sizeRelV>
               </wp:anchor>
             </w:drawing>
           </mc:Choice>
           <mc:Fallback>
             <w:pict>
-              <v:shape w14:anchorId="4A716B54" id="Text Box 5" o:spid="_x0000_s1027" type="#_x0000_t202" style="position:absolute;margin-left:292.5pt;margin-top:.4pt;width:188.25pt;height:116pt;z-index:251665408;visibility:visible;mso-wrap-style:square;mso-width-percent:0;mso-wrap-distance-left:9pt;mso-wrap-distance-top:0;mso-wrap-distance-right:9pt;mso-wrap-distance-bottom:0;mso-position-horizontal:absolute;mso-position-horizontal-relative:text;mso-position-vertical:absolute;mso-position-vertical-relative:text;mso-width-percent:0;mso-width-relative:margin;v-text-anchor:top" o:gfxdata="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" fillcolor="white [3201]" strokecolor="white [3212]" strokeweight=".5pt">
+              <v:shapetype w14:anchorId="4A716B54" id="_x0000_t202" coordsize="21600,21600" o:spt="202" path="m,l,21600r21600,l21600,xe">
+                <v:stroke joinstyle="miter"/>
+                <v:path gradientshapeok="t" o:connecttype="rect"/>
+              </v:shapetype>
+              <v:shape id="Text Box 5" o:spid="_x0000_s1027" type="#_x0000_t202" style="position:absolute;margin-left:292.8pt;margin-top:.45pt;width:188.25pt;height:84.6pt;z-index:251665408;visibility:visible;mso-wrap-style:square;mso-width-percent:0;mso-height-percent:0;mso-wrap-distance-left:9pt;mso-wrap-distance-top:0;mso-wrap-distance-right:9pt;mso-wrap-distance-bottom:0;mso-position-horizontal:absolute;mso-position-horizontal-relative:text;mso-position-vertical:absolute;mso-position-vertical-relative:text;mso-width-percent:0;mso-height-percent:0;mso-width-relative:margin;mso-height-relative:margin;v-text-anchor:top" o:gfxdata="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" fillcolor="white [3201]" strokecolor="white [3212]" strokeweight=".5pt">
                 <v:textbox>
                   <w:txbxContent>
                     <w:p>
@@ -341,13 +341,15 @@
                       <w:r>
                         <w:tab/>
                       </w:r>
-                    </w:p>
-                    <w:p>
+                      <w:r>
+                        <w:br/>
+                      </w:r>
                       <w:r>
                         <w:t>#7 Kamuning Road, Quezon City 1103</w:t>
                       </w:r>
-                    </w:p>
-                    <w:p>
+                      <w:r>
+                        <w:br/>
+                      </w:r>
                       <w:r>
                         <w:t>(02) 8927 3735</w:t>
                       </w:r>
@@ -454,8 +456,9 @@
       <w:r>
         <w:tab/>
       </w:r>
-    </w:p>
-    <w:p>
+      <w:r>
+        <w:br/>
+      </w:r>
       <w:r>
         <w:t>{</w:t>
       </w:r>
@@ -476,8 +479,9 @@
       <w:r>
         <w:tab/>
       </w:r>
-    </w:p>
-    <w:p>
+      <w:r>
+        <w:br/>
+      </w:r>
       <w:r>
         <w:t>{</w:t>
       </w:r>
@@ -505,14 +509,9 @@
       <w:r>
         <w:tab/>
       </w:r>
-    </w:p>
-    <w:p>
-      <w:pPr>
-        <w:rPr>
-          <w:sz w:val="24"/>
-          <w:szCs w:val="24"/>
-        </w:rPr>
-      </w:pPr>
+      <w:r>
+        <w:br/>
+      </w:r>
       <w:r>
         <w:t>{</w:t>
       </w:r>

</xml_diff>